<commit_message>
Adding by Omair Aljabri
</commit_message>
<xml_diff>
--- a/Project-Phase-01-CS310-E-171.docx
+++ b/Project-Phase-01-CS310-E-171.docx
@@ -1068,16 +1068,7 @@
                 <w:sz w:val="26"/>
                 <w:szCs w:val="26"/>
               </w:rPr>
-              <w:instrText xml:space="preserve"> PAGEREF _To</w:instrText>
-            </w:r>
-            <w:r>
-              <w:rPr>
-                <w:noProof/>
-                <w:webHidden/>
-                <w:sz w:val="26"/>
-                <w:szCs w:val="26"/>
-              </w:rPr>
-              <w:instrText xml:space="preserve">c33624844 \h </w:instrText>
+              <w:instrText xml:space="preserve"> PAGEREF _Toc33624844 \h </w:instrText>
             </w:r>
             <w:r>
               <w:rPr>
@@ -1400,16 +1391,7 @@
                 <w:sz w:val="26"/>
                 <w:szCs w:val="26"/>
               </w:rPr>
-              <w:instrText xml:space="preserve"> PAGERE</w:instrText>
-            </w:r>
-            <w:r>
-              <w:rPr>
-                <w:noProof/>
-                <w:webHidden/>
-                <w:sz w:val="26"/>
-                <w:szCs w:val="26"/>
-              </w:rPr>
-              <w:instrText xml:space="preserve">F _Toc33624847 \h </w:instrText>
+              <w:instrText xml:space="preserve"> PAGEREF _Toc33624847 \h </w:instrText>
             </w:r>
             <w:r>
               <w:rPr>
@@ -1811,16 +1793,7 @@
                 <w:sz w:val="26"/>
                 <w:szCs w:val="26"/>
               </w:rPr>
-              <w:t>User cha</w:t>
-            </w:r>
-            <w:r>
-              <w:rPr>
-                <w:rStyle w:val="Hyperlink"/>
-                <w:noProof/>
-                <w:sz w:val="26"/>
-                <w:szCs w:val="26"/>
-              </w:rPr>
-              <w:t>racteristics</w:t>
+              <w:t>User characteristics</w:t>
             </w:r>
             <w:r>
               <w:rPr>
@@ -2209,16 +2182,7 @@
                 <w:sz w:val="26"/>
                 <w:szCs w:val="26"/>
               </w:rPr>
-              <w:t xml:space="preserve">3.1.1 </w:t>
-            </w:r>
-            <w:r>
-              <w:rPr>
-                <w:rStyle w:val="Hyperlink"/>
-                <w:noProof/>
-                <w:sz w:val="26"/>
-                <w:szCs w:val="26"/>
-              </w:rPr>
-              <w:t>Adding new bank card:</w:t>
+              <w:t>3.1.1 Adding new bank card:</w:t>
             </w:r>
             <w:r>
               <w:rPr>
@@ -2501,16 +2465,7 @@
                 <w:sz w:val="26"/>
                 <w:szCs w:val="26"/>
               </w:rPr>
-              <w:t>3.1.4 Ad</w:t>
-            </w:r>
-            <w:r>
-              <w:rPr>
-                <w:rStyle w:val="Hyperlink"/>
-                <w:noProof/>
-                <w:sz w:val="26"/>
-                <w:szCs w:val="26"/>
-              </w:rPr>
-              <w:t>ding Face ID:</w:t>
+              <w:t>3.1.4 Adding Face ID:</w:t>
             </w:r>
             <w:r>
               <w:rPr>
@@ -3047,14 +3002,7 @@
           <w:sz w:val="26"/>
           <w:szCs w:val="26"/>
         </w:rPr>
-        <w:t xml:space="preserve">also, provide purpose, list of </w:t>
-      </w:r>
-      <w:r>
-        <w:rPr>
-          <w:sz w:val="26"/>
-          <w:szCs w:val="26"/>
-        </w:rPr>
-        <w:t>definition, abbreviations and scope described clearly.</w:t>
+        <w:t>also, provide purpose, list of definition, abbreviations and scope described clearly.</w:t>
       </w:r>
     </w:p>
     <w:p>
@@ -3065,8 +3013,19 @@
         <w:rPr>
           <w:sz w:val="28"/>
           <w:szCs w:val="28"/>
-        </w:rPr>
-      </w:pPr>
+          <w:lang w:val="en-SG"/>
+        </w:rPr>
+      </w:pPr>
+      <w:r>
+        <w:rPr>
+          <w:sz w:val="28"/>
+          <w:szCs w:val="28"/>
+          <w:lang w:val="en-SG"/>
+        </w:rPr>
+        <w:t xml:space="preserve"> </w:t>
+      </w:r>
+      <w:bookmarkStart w:id="1" w:name="_GoBack"/>
+      <w:bookmarkEnd w:id="1"/>
     </w:p>
     <w:p>
       <w:pPr>
@@ -3081,7 +3040,7 @@
           <w:szCs w:val="36"/>
         </w:rPr>
       </w:pPr>
-      <w:bookmarkStart w:id="1" w:name="_Toc33624843"/>
+      <w:bookmarkStart w:id="2" w:name="_Toc33624843"/>
       <w:r>
         <w:rPr>
           <w:color w:val="auto"/>
@@ -3090,7 +3049,7 @@
         </w:rPr>
         <w:t>Purpose</w:t>
       </w:r>
-      <w:bookmarkEnd w:id="1"/>
+      <w:bookmarkEnd w:id="2"/>
     </w:p>
     <w:p>
       <w:pPr>
@@ -3107,14 +3066,7 @@
           <w:sz w:val="26"/>
           <w:szCs w:val="26"/>
         </w:rPr>
-        <w:t>purpose of this SRS documents is to cover all requirements for the "MADA Verifications" software, it will give also an explanation of the development of the system, interfaces, interactions et</w:t>
-      </w:r>
-      <w:r>
-        <w:rPr>
-          <w:sz w:val="26"/>
-          <w:szCs w:val="26"/>
-        </w:rPr>
-        <w:t>c.</w:t>
+        <w:t>purpose of this SRS documents is to cover all requirements for the "MADA Verifications" software, it will give also an explanation of the development of the system, interfaces, interactions etc.</w:t>
       </w:r>
     </w:p>
     <w:p>
@@ -3169,7 +3121,7 @@
           <w:szCs w:val="36"/>
         </w:rPr>
       </w:pPr>
-      <w:bookmarkStart w:id="2" w:name="_Toc33624844"/>
+      <w:bookmarkStart w:id="3" w:name="_Toc33624844"/>
       <w:r>
         <w:rPr>
           <w:sz w:val="36"/>
@@ -3177,7 +3129,7 @@
         </w:rPr>
         <w:t>Scope</w:t>
       </w:r>
-      <w:bookmarkEnd w:id="2"/>
+      <w:bookmarkEnd w:id="3"/>
     </w:p>
     <w:p>
       <w:pPr>
@@ -3194,14 +3146,7 @@
           <w:sz w:val="26"/>
           <w:szCs w:val="26"/>
         </w:rPr>
-        <w:t>"MADA Verifications" is software system products will be a mobile application of mobile Banking verification operations, which help</w:t>
-      </w:r>
-      <w:r>
-        <w:rPr>
-          <w:sz w:val="26"/>
-          <w:szCs w:val="26"/>
-        </w:rPr>
-        <w:t xml:space="preserve">s people to verify </w:t>
+        <w:t xml:space="preserve">"MADA Verifications" is software system products will be a mobile application of mobile Banking verification operations, which helps people to verify </w:t>
       </w:r>
       <w:r>
         <w:rPr>
@@ -3316,7 +3261,7 @@
           <w:szCs w:val="36"/>
         </w:rPr>
       </w:pPr>
-      <w:bookmarkStart w:id="3" w:name="_Toc33624845"/>
+      <w:bookmarkStart w:id="4" w:name="_Toc33624845"/>
       <w:r>
         <w:rPr>
           <w:sz w:val="36"/>
@@ -3324,7 +3269,7 @@
         </w:rPr>
         <w:t>Definitions, Acronyms, and Abbreviations</w:t>
       </w:r>
-      <w:bookmarkEnd w:id="3"/>
+      <w:bookmarkEnd w:id="4"/>
     </w:p>
     <w:p>
       <w:pPr>
@@ -3483,14 +3428,7 @@
                 <w:sz w:val="28"/>
                 <w:szCs w:val="28"/>
               </w:rPr>
-              <w:t xml:space="preserve">Stands for MADA </w:t>
-            </w:r>
-            <w:r>
-              <w:rPr>
-                <w:sz w:val="28"/>
-                <w:szCs w:val="28"/>
-              </w:rPr>
-              <w:t>Verification application</w:t>
+              <w:t>Stands for MADA Verification application</w:t>
             </w:r>
             <w:r>
               <w:rPr>
@@ -3626,14 +3564,7 @@
                 <w:sz w:val="28"/>
                 <w:szCs w:val="28"/>
               </w:rPr>
-              <w:t xml:space="preserve">can be </w:t>
-            </w:r>
-            <w:r>
-              <w:rPr>
-                <w:sz w:val="28"/>
-                <w:szCs w:val="28"/>
-              </w:rPr>
-              <w:t>downloaded either free or at a cost.</w:t>
+              <w:t>can be downloaded either free or at a cost.</w:t>
             </w:r>
           </w:p>
         </w:tc>
@@ -3802,14 +3733,7 @@
                 <w:sz w:val="28"/>
                 <w:szCs w:val="28"/>
               </w:rPr>
-              <w:t xml:space="preserve">a technology capable of identifying or verifying a person from a digital </w:t>
-            </w:r>
-            <w:r>
-              <w:rPr>
-                <w:sz w:val="28"/>
-                <w:szCs w:val="28"/>
-              </w:rPr>
-              <w:t>image</w:t>
+              <w:t>a technology capable of identifying or verifying a person from a digital image</w:t>
             </w:r>
             <w:r>
               <w:rPr>
@@ -3971,7 +3895,7 @@
           <w:szCs w:val="36"/>
         </w:rPr>
       </w:pPr>
-      <w:bookmarkStart w:id="4" w:name="_Toc33624846"/>
+      <w:bookmarkStart w:id="5" w:name="_Toc33624846"/>
       <w:r>
         <w:rPr>
           <w:sz w:val="36"/>
@@ -3979,7 +3903,7 @@
         </w:rPr>
         <w:t>References</w:t>
       </w:r>
-      <w:bookmarkEnd w:id="4"/>
+      <w:bookmarkEnd w:id="5"/>
     </w:p>
     <w:p>
       <w:pPr>
@@ -4097,17 +4021,7 @@
           <w:szCs w:val="25"/>
           <w:u w:val="none"/>
         </w:rPr>
-        <w:t xml:space="preserve"> edition, Addi</w:t>
-      </w:r>
-      <w:r>
-        <w:rPr>
-          <w:rStyle w:val="Hyperlink"/>
-          <w:color w:val="auto"/>
-          <w:sz w:val="25"/>
-          <w:szCs w:val="25"/>
-          <w:u w:val="none"/>
-        </w:rPr>
-        <w:t>son Wesley, 2010</w:t>
+        <w:t xml:space="preserve"> edition, Addison Wesley, 2010</w:t>
       </w:r>
     </w:p>
     <w:p>
@@ -4122,7 +4036,7 @@
           <w:szCs w:val="36"/>
         </w:rPr>
       </w:pPr>
-      <w:bookmarkStart w:id="5" w:name="_Toc33624847"/>
+      <w:bookmarkStart w:id="6" w:name="_Toc33624847"/>
       <w:r>
         <w:rPr>
           <w:sz w:val="36"/>
@@ -4130,7 +4044,7 @@
         </w:rPr>
         <w:t>Overview</w:t>
       </w:r>
-      <w:bookmarkEnd w:id="5"/>
+      <w:bookmarkEnd w:id="6"/>
     </w:p>
     <w:p>
       <w:pPr>
@@ -4270,7 +4184,7 @@
           <w:szCs w:val="36"/>
         </w:rPr>
       </w:pPr>
-      <w:bookmarkStart w:id="6" w:name="_Toc33624848"/>
+      <w:bookmarkStart w:id="7" w:name="_Toc33624848"/>
       <w:r>
         <w:rPr>
           <w:color w:val="2F5496" w:themeColor="accent1" w:themeShade="BF"/>
@@ -4280,7 +4194,7 @@
         <w:lastRenderedPageBreak/>
         <w:t>2 General description:</w:t>
       </w:r>
-      <w:bookmarkEnd w:id="6"/>
+      <w:bookmarkEnd w:id="7"/>
     </w:p>
     <w:p>
       <w:pPr>
@@ -4304,15 +4218,7 @@
           <w:sz w:val="26"/>
           <w:szCs w:val="26"/>
         </w:rPr>
-        <w:t>without going into details. The system will be explained how the product will communicate with o</w:t>
-      </w:r>
-      <w:r>
-        <w:rPr>
-          <w:color w:val="000000" w:themeColor="text1"/>
-          <w:sz w:val="26"/>
-          <w:szCs w:val="26"/>
-        </w:rPr>
-        <w:t xml:space="preserve">ther systems. </w:t>
+        <w:t xml:space="preserve">without going into details. The system will be explained how the product will communicate with other systems. </w:t>
       </w:r>
       <w:r>
         <w:rPr>
@@ -4341,7 +4247,7 @@
           <w:szCs w:val="36"/>
         </w:rPr>
       </w:pPr>
-      <w:bookmarkStart w:id="7" w:name="_Toc33624849"/>
+      <w:bookmarkStart w:id="8" w:name="_Toc33624849"/>
       <w:r>
         <w:rPr>
           <w:sz w:val="36"/>
@@ -4349,7 +4255,7 @@
         </w:rPr>
         <w:t>Product perspective</w:t>
       </w:r>
-      <w:bookmarkEnd w:id="7"/>
+      <w:bookmarkEnd w:id="8"/>
     </w:p>
     <w:p>
       <w:pPr>
@@ -4408,14 +4314,7 @@
           <w:sz w:val="26"/>
           <w:szCs w:val="26"/>
         </w:rPr>
-        <w:t>MV app will be used to verify banks operations while banks will make those op</w:t>
-      </w:r>
-      <w:r>
-        <w:rPr>
-          <w:sz w:val="26"/>
-          <w:szCs w:val="26"/>
-        </w:rPr>
-        <w:t>erations</w:t>
+        <w:t>MV app will be used to verify banks operations while banks will make those operations</w:t>
       </w:r>
       <w:r>
         <w:rPr>
@@ -4525,14 +4424,27 @@
       <w:r>
         <w:t xml:space="preserve">Figure </w:t>
       </w:r>
-      <w:fldSimple w:instr=" SEQ Figure \* ARABIC ">
-        <w:r>
-          <w:rPr>
-            <w:noProof/>
-          </w:rPr>
-          <w:t>1</w:t>
-        </w:r>
-      </w:fldSimple>
+      <w:r>
+        <w:fldChar w:fldCharType="begin"/>
+      </w:r>
+      <w:r>
+        <w:instrText xml:space="preserve"> SEQ Figure \* ARABIC </w:instrText>
+      </w:r>
+      <w:r>
+        <w:fldChar w:fldCharType="separate"/>
+      </w:r>
+      <w:r>
+        <w:rPr>
+          <w:noProof/>
+        </w:rPr>
+        <w:t>1</w:t>
+      </w:r>
+      <w:r>
+        <w:rPr>
+          <w:noProof/>
+        </w:rPr>
+        <w:fldChar w:fldCharType="end"/>
+      </w:r>
       <w:r>
         <w:t>: system overview</w:t>
       </w:r>
@@ -4648,7 +4560,7 @@
           <w:szCs w:val="36"/>
         </w:rPr>
       </w:pPr>
-      <w:bookmarkStart w:id="8" w:name="_Toc33624850"/>
+      <w:bookmarkStart w:id="9" w:name="_Toc33624850"/>
       <w:r>
         <w:rPr>
           <w:sz w:val="36"/>
@@ -4656,7 +4568,7 @@
         </w:rPr>
         <w:t>Product functions</w:t>
       </w:r>
-      <w:bookmarkEnd w:id="8"/>
+      <w:bookmarkEnd w:id="9"/>
     </w:p>
     <w:p>
       <w:pPr>
@@ -4672,21 +4584,7 @@
           <w:sz w:val="26"/>
           <w:szCs w:val="26"/>
         </w:rPr>
-        <w:t>The MV user can either add or remove</w:t>
-      </w:r>
-      <w:r>
-        <w:rPr>
-          <w:sz w:val="26"/>
-          <w:szCs w:val="26"/>
-        </w:rPr>
-        <w:t xml:space="preserve"> banks cards to the application then he should link the card with his face ID or fingerprint using them for verify operations also the app will provide the flexibility of adding or removing either fingerprint or face ID, also user can add his email for fol</w:t>
-      </w:r>
-      <w:r>
-        <w:rPr>
-          <w:sz w:val="26"/>
-          <w:szCs w:val="26"/>
-        </w:rPr>
-        <w:t>lowing his operations</w:t>
+        <w:t>The MV user can either add or remove banks cards to the application then he should link the card with his face ID or fingerprint using them for verify operations also the app will provide the flexibility of adding or removing either fingerprint or face ID, also user can add his email for following his operations</w:t>
       </w:r>
       <w:r>
         <w:rPr>
@@ -4738,14 +4636,7 @@
           <w:sz w:val="26"/>
           <w:szCs w:val="26"/>
         </w:rPr>
-        <w:t xml:space="preserve"> allow </w:t>
-      </w:r>
-      <w:r>
-        <w:rPr>
-          <w:sz w:val="26"/>
-          <w:szCs w:val="26"/>
-        </w:rPr>
-        <w:t xml:space="preserve">notifications </w:t>
+        <w:t xml:space="preserve"> allow notifications </w:t>
       </w:r>
       <w:r>
         <w:rPr>
@@ -4767,7 +4658,7 @@
           <w:szCs w:val="36"/>
         </w:rPr>
       </w:pPr>
-      <w:bookmarkStart w:id="9" w:name="_Toc33624851"/>
+      <w:bookmarkStart w:id="10" w:name="_Toc33624851"/>
       <w:r>
         <w:rPr>
           <w:sz w:val="36"/>
@@ -4776,7 +4667,7 @@
         <w:lastRenderedPageBreak/>
         <w:t>User characteristics</w:t>
       </w:r>
-      <w:bookmarkEnd w:id="9"/>
+      <w:bookmarkEnd w:id="10"/>
     </w:p>
     <w:p>
       <w:pPr>
@@ -4857,7 +4748,7 @@
           <w:szCs w:val="36"/>
         </w:rPr>
       </w:pPr>
-      <w:bookmarkStart w:id="10" w:name="_Toc33624852"/>
+      <w:bookmarkStart w:id="11" w:name="_Toc33624852"/>
       <w:r>
         <w:rPr>
           <w:sz w:val="36"/>
@@ -4872,7 +4763,7 @@
         </w:rPr>
         <w:t xml:space="preserve"> constraints:</w:t>
       </w:r>
-      <w:bookmarkEnd w:id="10"/>
+      <w:bookmarkEnd w:id="11"/>
     </w:p>
     <w:p>
       <w:pPr>
@@ -4933,17 +4824,7 @@
           <w:szCs w:val="26"/>
           <w:shd w:val="clear" w:color="auto" w:fill="FFFFFF"/>
         </w:rPr>
-        <w:t xml:space="preserve"> run only on Google play platform which means there are other constraints which are the app not able to run on IOS platform or Win</w:t>
-      </w:r>
-      <w:r>
-        <w:rPr>
-          <w:rFonts w:ascii="Arial" w:hAnsi="Arial" w:cs="Arial"/>
-          <w:color w:val="auto"/>
-          <w:sz w:val="26"/>
-          <w:szCs w:val="26"/>
-          <w:shd w:val="clear" w:color="auto" w:fill="FFFFFF"/>
-        </w:rPr>
-        <w:t xml:space="preserve">dows platform for now. </w:t>
+        <w:t xml:space="preserve"> run only on Google play platform which means there are other constraints which are the app not able to run on IOS platform or Windows platform for now. </w:t>
       </w:r>
       <w:r>
         <w:rPr>
@@ -4986,7 +4867,7 @@
           <w:szCs w:val="36"/>
         </w:rPr>
       </w:pPr>
-      <w:bookmarkStart w:id="11" w:name="_Toc33624853"/>
+      <w:bookmarkStart w:id="12" w:name="_Toc33624853"/>
       <w:r>
         <w:rPr>
           <w:color w:val="2F5496" w:themeColor="accent1" w:themeShade="BF"/>
@@ -5003,7 +4884,7 @@
         </w:rPr>
         <w:t>requirements</w:t>
       </w:r>
-      <w:bookmarkEnd w:id="11"/>
+      <w:bookmarkEnd w:id="12"/>
     </w:p>
     <w:p>
       <w:pPr>
@@ -5018,22 +4899,15 @@
           <w:szCs w:val="32"/>
         </w:rPr>
       </w:pPr>
-      <w:bookmarkStart w:id="12" w:name="_Toc33624854"/>
+      <w:bookmarkStart w:id="13" w:name="_Toc33624854"/>
       <w:r>
         <w:rPr>
           <w:sz w:val="32"/>
           <w:szCs w:val="32"/>
         </w:rPr>
-        <w:t xml:space="preserve">3.1 Functional </w:t>
-      </w:r>
-      <w:r>
-        <w:rPr>
-          <w:sz w:val="32"/>
-          <w:szCs w:val="32"/>
-        </w:rPr>
-        <w:t>requirements</w:t>
-      </w:r>
-      <w:bookmarkEnd w:id="12"/>
+        <w:t>3.1 Functional requirements</w:t>
+      </w:r>
+      <w:bookmarkEnd w:id="13"/>
     </w:p>
     <w:p>
       <w:pPr>
@@ -5048,7 +4922,7 @@
           <w:szCs w:val="32"/>
         </w:rPr>
       </w:pPr>
-      <w:bookmarkStart w:id="13" w:name="_Toc33624855"/>
+      <w:bookmarkStart w:id="14" w:name="_Toc33624855"/>
       <w:r>
         <w:rPr>
           <w:sz w:val="32"/>
@@ -5084,7 +4958,7 @@
         </w:rPr>
         <w:t>:</w:t>
       </w:r>
-      <w:bookmarkEnd w:id="13"/>
+      <w:bookmarkEnd w:id="14"/>
     </w:p>
     <w:tbl>
       <w:tblPr>
@@ -5332,10 +5206,7 @@
               <w:cnfStyle w:val="000000000000" w:firstRow="0" w:lastRow="0" w:firstColumn="0" w:lastColumn="0" w:oddVBand="0" w:evenVBand="0" w:oddHBand="0" w:evenHBand="0" w:firstRowFirstColumn="0" w:firstRowLastColumn="0" w:lastRowFirstColumn="0" w:lastRowLastColumn="0"/>
             </w:pPr>
             <w:r>
-              <w:t xml:space="preserve">An </w:t>
-            </w:r>
-            <w:r>
-              <w:t>email sent from MV</w:t>
+              <w:t>An email sent from MV</w:t>
             </w:r>
             <w:r>
               <w:t xml:space="preserve"> to the user</w:t>
@@ -5473,10 +5344,7 @@
               <w:cnfStyle w:val="000000100000" w:firstRow="0" w:lastRow="0" w:firstColumn="0" w:lastColumn="0" w:oddVBand="0" w:evenVBand="0" w:oddHBand="1" w:evenHBand="0" w:firstRowFirstColumn="0" w:firstRowLastColumn="0" w:lastRowFirstColumn="0" w:lastRowLastColumn="0"/>
             </w:pPr>
             <w:r>
-              <w:t xml:space="preserve">User should download MV </w:t>
-            </w:r>
-            <w:r>
-              <w:t>application.</w:t>
+              <w:t>User should download MV application.</w:t>
             </w:r>
           </w:p>
         </w:tc>
@@ -5637,7 +5505,7 @@
           <w:shd w:val="clear" w:color="auto" w:fill="FFFFFF"/>
         </w:rPr>
       </w:pPr>
-      <w:bookmarkStart w:id="14" w:name="_Toc33624856"/>
+      <w:bookmarkStart w:id="15" w:name="_Toc33624856"/>
       <w:r>
         <w:rPr>
           <w:sz w:val="32"/>
@@ -5676,7 +5544,7 @@
         </w:rPr>
         <w:t>:</w:t>
       </w:r>
-      <w:bookmarkEnd w:id="14"/>
+      <w:bookmarkEnd w:id="15"/>
       <w:r>
         <w:rPr>
           <w:rFonts w:ascii="Arial" w:hAnsi="Arial" w:cs="Arial"/>
@@ -6087,10 +5955,7 @@
               <w:cnfStyle w:val="000000000000" w:firstRow="0" w:lastRow="0" w:firstColumn="0" w:lastColumn="0" w:oddVBand="0" w:evenVBand="0" w:oddHBand="0" w:evenHBand="0" w:firstRowFirstColumn="0" w:firstRowLastColumn="0" w:lastRowFirstColumn="0" w:lastRowLastColumn="0"/>
             </w:pPr>
             <w:r>
-              <w:t>User should remove his bank card from the application by open the app and press remove bank c</w:t>
-            </w:r>
-            <w:r>
-              <w:t>ard button.</w:t>
+              <w:t>User should remove his bank card from the application by open the app and press remove bank card button.</w:t>
             </w:r>
           </w:p>
         </w:tc>
@@ -6292,7 +6157,7 @@
           <w:shd w:val="clear" w:color="auto" w:fill="FFFFFF"/>
         </w:rPr>
       </w:pPr>
-      <w:bookmarkStart w:id="15" w:name="_Toc33624857"/>
+      <w:bookmarkStart w:id="16" w:name="_Toc33624857"/>
       <w:r>
         <w:rPr>
           <w:sz w:val="32"/>
@@ -6328,7 +6193,7 @@
         </w:rPr>
         <w:t>:</w:t>
       </w:r>
-      <w:bookmarkEnd w:id="15"/>
+      <w:bookmarkEnd w:id="16"/>
       <w:r>
         <w:rPr>
           <w:rFonts w:ascii="Arial" w:hAnsi="Arial" w:cs="Arial"/>
@@ -6727,10 +6592,7 @@
               <w:cnfStyle w:val="000000000000" w:firstRow="0" w:lastRow="0" w:firstColumn="0" w:lastColumn="0" w:oddVBand="0" w:evenVBand="0" w:oddHBand="0" w:evenHBand="0" w:firstRowFirstColumn="0" w:firstRowLastColumn="0" w:lastRowFirstColumn="0" w:lastRowLastColumn="0"/>
             </w:pPr>
             <w:r>
-              <w:t xml:space="preserve">User </w:t>
-            </w:r>
-            <w:r>
-              <w:t>should add his fingerprint to the application by open the app and press add fingerprint button.</w:t>
+              <w:t>User should add his fingerprint to the application by open the app and press add fingerprint button.</w:t>
             </w:r>
           </w:p>
         </w:tc>
@@ -6923,7 +6785,7 @@
           <w:shd w:val="clear" w:color="auto" w:fill="FFFFFF"/>
         </w:rPr>
       </w:pPr>
-      <w:bookmarkStart w:id="16" w:name="_Toc33624858"/>
+      <w:bookmarkStart w:id="17" w:name="_Toc33624858"/>
       <w:r>
         <w:rPr>
           <w:sz w:val="32"/>
@@ -6959,7 +6821,7 @@
         </w:rPr>
         <w:t>:</w:t>
       </w:r>
-      <w:bookmarkEnd w:id="16"/>
+      <w:bookmarkEnd w:id="17"/>
       <w:r>
         <w:rPr>
           <w:rFonts w:ascii="Arial" w:hAnsi="Arial" w:cs="Arial"/>
@@ -7549,7 +7411,7 @@
           <w:shd w:val="clear" w:color="auto" w:fill="FFFFFF"/>
         </w:rPr>
       </w:pPr>
-      <w:bookmarkStart w:id="17" w:name="_Toc33624859"/>
+      <w:bookmarkStart w:id="18" w:name="_Toc33624859"/>
       <w:r>
         <w:rPr>
           <w:sz w:val="32"/>
@@ -7585,7 +7447,7 @@
         </w:rPr>
         <w:t>:</w:t>
       </w:r>
-      <w:bookmarkEnd w:id="17"/>
+      <w:bookmarkEnd w:id="18"/>
       <w:r>
         <w:rPr>
           <w:rFonts w:ascii="Arial" w:hAnsi="Arial" w:cs="Arial"/>
@@ -8056,13 +7918,7 @@
               <w:rPr>
                 <w:color w:val="auto"/>
               </w:rPr>
-              <w:t xml:space="preserve">Card should be </w:t>
-            </w:r>
-            <w:r>
-              <w:rPr>
-                <w:color w:val="auto"/>
-              </w:rPr>
-              <w:t>added.</w:t>
+              <w:t>Card should be added.</w:t>
             </w:r>
           </w:p>
         </w:tc>
@@ -8201,7 +8057,7 @@
           <w:shd w:val="clear" w:color="auto" w:fill="FFFFFF"/>
         </w:rPr>
       </w:pPr>
-      <w:bookmarkStart w:id="18" w:name="_Toc33624860"/>
+      <w:bookmarkStart w:id="19" w:name="_Toc33624860"/>
       <w:r>
         <w:rPr>
           <w:sz w:val="32"/>
@@ -8237,7 +8093,7 @@
         </w:rPr>
         <w:t>:</w:t>
       </w:r>
-      <w:bookmarkEnd w:id="18"/>
+      <w:bookmarkEnd w:id="19"/>
       <w:r>
         <w:rPr>
           <w:rFonts w:ascii="Arial" w:hAnsi="Arial" w:cs="Arial"/>
@@ -8649,10 +8505,7 @@
               <w:cnfStyle w:val="000000000000" w:firstRow="0" w:lastRow="0" w:firstColumn="0" w:lastColumn="0" w:oddVBand="0" w:evenVBand="0" w:oddHBand="0" w:evenHBand="0" w:firstRowFirstColumn="0" w:firstRowLastColumn="0" w:lastRowFirstColumn="0" w:lastRowLastColumn="0"/>
             </w:pPr>
             <w:r>
-              <w:t xml:space="preserve">User should see the latest bank operations was verifying by MV </w:t>
-            </w:r>
-            <w:r>
-              <w:t>application from opening the app and go to the latest operation</w:t>
+              <w:t>User should see the latest bank operations was verifying by MV application from opening the app and go to the latest operation</w:t>
             </w:r>
             <w:r>
               <w:t>s</w:t>
@@ -8843,7 +8696,7 @@
           <w:shd w:val="clear" w:color="auto" w:fill="FFFFFF"/>
         </w:rPr>
       </w:pPr>
-      <w:bookmarkStart w:id="19" w:name="_Toc33624861"/>
+      <w:bookmarkStart w:id="20" w:name="_Toc33624861"/>
       <w:r>
         <w:rPr>
           <w:sz w:val="36"/>
@@ -8869,7 +8722,7 @@
         </w:rPr>
         <w:t>equirements</w:t>
       </w:r>
-      <w:bookmarkEnd w:id="19"/>
+      <w:bookmarkEnd w:id="20"/>
     </w:p>
     <w:p>
       <w:pPr>
@@ -8896,18 +8749,7 @@
           <w:szCs w:val="26"/>
           <w:shd w:val="clear" w:color="auto" w:fill="FFFFFF"/>
         </w:rPr>
-        <w:t xml:space="preserve">takes care to follow the systems of national banks for its trustiness and to </w:t>
-      </w:r>
-      <w:bookmarkStart w:id="20" w:name="_GoBack"/>
-      <w:bookmarkEnd w:id="20"/>
-      <w:r>
-        <w:rPr>
-          <w:rFonts w:ascii="Arial" w:hAnsi="Arial" w:cs="Arial"/>
-          <w:sz w:val="26"/>
-          <w:szCs w:val="26"/>
-          <w:shd w:val="clear" w:color="auto" w:fill="FFFFFF"/>
-        </w:rPr>
-        <w:t xml:space="preserve">achieve the top of the standards of the quality in </w:t>
+        <w:t xml:space="preserve">takes care to follow the systems of national banks for its trustiness and to achieve the top of the standards of the quality in </w:t>
       </w:r>
       <w:r>
         <w:rPr>
@@ -9113,16 +8955,7 @@
           <w:szCs w:val="26"/>
           <w:shd w:val="clear" w:color="auto" w:fill="FFFFFF"/>
         </w:rPr>
-        <w:t>C</w:t>
-      </w:r>
-      <w:r>
-        <w:rPr>
-          <w:rFonts w:ascii="Arial" w:hAnsi="Arial" w:cs="Arial"/>
-          <w:sz w:val="26"/>
-          <w:szCs w:val="26"/>
-          <w:shd w:val="clear" w:color="auto" w:fill="FFFFFF"/>
-        </w:rPr>
-        <w:t>ode will be written</w:t>
+        <w:t>Code will be written</w:t>
       </w:r>
       <w:r>
         <w:rPr>
@@ -9209,16 +9042,7 @@
           <w:szCs w:val="26"/>
           <w:shd w:val="clear" w:color="auto" w:fill="FFFFFF"/>
         </w:rPr>
-        <w:t>B</w:t>
-      </w:r>
-      <w:r>
-        <w:rPr>
-          <w:rFonts w:ascii="Arial" w:hAnsi="Arial" w:cs="Arial"/>
-          <w:sz w:val="26"/>
-          <w:szCs w:val="26"/>
-          <w:shd w:val="clear" w:color="auto" w:fill="FFFFFF"/>
-        </w:rPr>
-        <w:t>uild s</w:t>
+        <w:t>Build s</w:t>
       </w:r>
       <w:r>
         <w:rPr>
@@ -9301,28 +9125,14 @@
           <w:sz w:val="26"/>
           <w:szCs w:val="26"/>
         </w:rPr>
-        <w:t xml:space="preserve">At the end of this SRS document, we covered a complete description of MV application starting up with product perspective, user characteristics and ending of Product functions. An overview of what system should do and how the </w:t>
-      </w:r>
-      <w:r>
-        <w:rPr>
-          <w:sz w:val="26"/>
-          <w:szCs w:val="26"/>
-        </w:rPr>
-        <w:t>system will do.</w:t>
-      </w:r>
-      <w:r>
-        <w:rPr>
-          <w:sz w:val="26"/>
-          <w:szCs w:val="26"/>
-        </w:rPr>
-        <w:t xml:space="preserve"> In future, we are planning to run this </w:t>
-      </w:r>
-      <w:r>
-        <w:rPr>
-          <w:sz w:val="26"/>
-          <w:szCs w:val="26"/>
-        </w:rPr>
-        <w:t>project on other platforms, for instance</w:t>
+        <w:t>At the end of this SRS document, we covered a complete description of MV application starting up with product perspective, user characteristics and ending of Product functions. An overview of what system should do and how the system will do.</w:t>
+      </w:r>
+      <w:r>
+        <w:rPr>
+          <w:sz w:val="26"/>
+          <w:szCs w:val="26"/>
+        </w:rPr>
+        <w:t xml:space="preserve"> In future, we are planning to run this project on other platforms, for instance</w:t>
       </w:r>
       <w:r>
         <w:rPr>
@@ -11499,7 +11309,7 @@
       </w:pPr>
     </w:pPrDefault>
   </w:docDefaults>
-  <w:latentStyles w:defLockedState="0" w:defUIPriority="99" w:defSemiHidden="0" w:defUnhideWhenUsed="0" w:defQFormat="0" w:count="376">
+  <w:latentStyles w:defLockedState="0" w:defUIPriority="99" w:defSemiHidden="0" w:defUnhideWhenUsed="0" w:defQFormat="0" w:count="377">
     <w:lsdException w:name="Normal" w:uiPriority="0" w:qFormat="1"/>
     <w:lsdException w:name="heading 1" w:uiPriority="9" w:qFormat="1"/>
     <w:lsdException w:name="heading 2" w:semiHidden="1" w:uiPriority="9" w:unhideWhenUsed="1" w:qFormat="1"/>
@@ -11605,7 +11415,6 @@
     <w:lsdException w:name="HTML Sample" w:semiHidden="1" w:unhideWhenUsed="1"/>
     <w:lsdException w:name="HTML Typewriter" w:semiHidden="1" w:unhideWhenUsed="1"/>
     <w:lsdException w:name="HTML Variable" w:semiHidden="1" w:unhideWhenUsed="1"/>
-    <w:lsdException w:name="Normal Table" w:semiHidden="1" w:unhideWhenUsed="1"/>
     <w:lsdException w:name="annotation subject" w:semiHidden="1" w:unhideWhenUsed="1"/>
     <w:lsdException w:name="No List" w:semiHidden="1" w:unhideWhenUsed="1"/>
     <w:lsdException w:name="Outline List 1" w:semiHidden="1" w:unhideWhenUsed="1"/>
@@ -11652,10 +11461,8 @@
     <w:lsdException w:name="Table Subtle 2" w:semiHidden="1" w:unhideWhenUsed="1"/>
     <w:lsdException w:name="Table Web 1" w:semiHidden="1" w:unhideWhenUsed="1"/>
     <w:lsdException w:name="Table Web 2" w:semiHidden="1" w:unhideWhenUsed="1"/>
-    <w:lsdException w:name="Table Web 3" w:semiHidden="1" w:unhideWhenUsed="1"/>
     <w:lsdException w:name="Balloon Text" w:semiHidden="1" w:unhideWhenUsed="1"/>
     <w:lsdException w:name="Table Grid" w:uiPriority="59"/>
-    <w:lsdException w:name="Table Theme" w:semiHidden="1" w:unhideWhenUsed="1"/>
     <w:lsdException w:name="Placeholder Text" w:semiHidden="1"/>
     <w:lsdException w:name="No Spacing" w:uiPriority="1" w:qFormat="1"/>
     <w:lsdException w:name="Light Shading" w:uiPriority="60"/>
@@ -11871,6 +11678,7 @@
     <w:lsdException w:name="List Table 5 Dark Accent 6" w:uiPriority="50"/>
     <w:lsdException w:name="List Table 6 Colorful Accent 6" w:uiPriority="51"/>
     <w:lsdException w:name="List Table 7 Colorful Accent 6" w:uiPriority="52"/>
+    <w:lsdException w:name="Smart Link Error" w:semiHidden="1" w:unhideWhenUsed="1"/>
   </w:latentStyles>
   <w:style w:type="paragraph" w:default="1" w:styleId="Normal">
     <w:name w:val="Normal"/>
@@ -11934,6 +11742,7 @@
   <w:style w:type="character" w:default="1" w:styleId="DefaultParagraphFont">
     <w:name w:val="Default Paragraph Font"/>
     <w:uiPriority w:val="1"/>
+    <w:semiHidden/>
     <w:unhideWhenUsed/>
   </w:style>
   <w:style w:type="table" w:default="1" w:styleId="TableNormal">
@@ -12689,21 +12498,6 @@
 </file>
 
 <file path=customXml/item1.xml><?xml version="1.0" encoding="utf-8"?>
-<?mso-contentType ?>
-<FormTemplates xmlns="http://schemas.microsoft.com/sharepoint/v3/contenttype/forms">
-  <Display>DocumentLibraryForm</Display>
-  <Edit>DocumentLibraryForm</Edit>
-  <New>DocumentLibraryForm</New>
-</FormTemplates>
-</file>
-
-<file path=customXml/item2.xml><?xml version="1.0" encoding="utf-8"?>
-<p:properties xmlns:p="http://schemas.microsoft.com/office/2006/metadata/properties" xmlns:xsi="http://www.w3.org/2001/XMLSchema-instance" xmlns:pc="http://schemas.microsoft.com/office/infopath/2007/PartnerControls">
-  <documentManagement/>
-</p:properties>
-</file>
-
-<file path=customXml/item3.xml><?xml version="1.0" encoding="utf-8"?>
 <ct:contentTypeSchema xmlns:ct="http://schemas.microsoft.com/office/2006/metadata/contentType" xmlns:ma="http://schemas.microsoft.com/office/2006/metadata/properties/metaAttributes" ct:_="" ma:_="" ma:contentTypeName="Document" ma:contentTypeID="0x0101006D8DB2D48937F94B832514744E91ECF0" ma:contentTypeVersion="10" ma:contentTypeDescription="Create a new document." ma:contentTypeScope="" ma:versionID="36f22952547d2294955d1982bcb810ce">
   <xsd:schema xmlns:xsd="http://www.w3.org/2001/XMLSchema" xmlns:xs="http://www.w3.org/2001/XMLSchema" xmlns:p="http://schemas.microsoft.com/office/2006/metadata/properties" xmlns:ns3="909cd3ec-2d40-4a74-a1bc-8a33185165a2" targetNamespace="http://schemas.microsoft.com/office/2006/metadata/properties" ma:root="true" ma:fieldsID="90737c0be22e008d832808749152bb76" ns3:_="">
     <xsd:import namespace="909cd3ec-2d40-4a74-a1bc-8a33185165a2"/>
@@ -12887,28 +12681,26 @@
 </ct:contentTypeSchema>
 </file>
 
+<file path=customXml/item2.xml><?xml version="1.0" encoding="utf-8"?>
+<p:properties xmlns:p="http://schemas.microsoft.com/office/2006/metadata/properties" xmlns:xsi="http://www.w3.org/2001/XMLSchema-instance" xmlns:pc="http://schemas.microsoft.com/office/infopath/2007/PartnerControls">
+  <documentManagement/>
+</p:properties>
+</file>
+
+<file path=customXml/item3.xml><?xml version="1.0" encoding="utf-8"?>
+<?mso-contentType ?>
+<FormTemplates xmlns="http://schemas.microsoft.com/sharepoint/v3/contenttype/forms">
+  <Display>DocumentLibraryForm</Display>
+  <Edit>DocumentLibraryForm</Edit>
+  <New>DocumentLibraryForm</New>
+</FormTemplates>
+</file>
+
 <file path=customXml/item4.xml><?xml version="1.0" encoding="utf-8"?>
 <b:Sources xmlns:b="http://schemas.openxmlformats.org/officeDocument/2006/bibliography" xmlns="http://schemas.openxmlformats.org/officeDocument/2006/bibliography" SelectedStyle="\APASixthEditionOfficeOnline.xsl" StyleName="APA" Version="6"/>
 </file>
 
 <file path=customXml/itemProps1.xml><?xml version="1.0" encoding="utf-8"?>
-<ds:datastoreItem xmlns:ds="http://schemas.openxmlformats.org/officeDocument/2006/customXml" ds:itemID="{13A96A3F-E47E-4C7B-BE27-12985BA3C5C1}">
-  <ds:schemaRefs>
-    <ds:schemaRef ds:uri="http://schemas.microsoft.com/sharepoint/v3/contenttype/forms"/>
-  </ds:schemaRefs>
-</ds:datastoreItem>
-</file>
-
-<file path=customXml/itemProps2.xml><?xml version="1.0" encoding="utf-8"?>
-<ds:datastoreItem xmlns:ds="http://schemas.openxmlformats.org/officeDocument/2006/customXml" ds:itemID="{B356A774-9EF9-4A32-8E3B-057CAF1C6A03}">
-  <ds:schemaRefs>
-    <ds:schemaRef ds:uri="http://schemas.microsoft.com/office/2006/metadata/properties"/>
-    <ds:schemaRef ds:uri="http://schemas.microsoft.com/office/infopath/2007/PartnerControls"/>
-  </ds:schemaRefs>
-</ds:datastoreItem>
-</file>
-
-<file path=customXml/itemProps3.xml><?xml version="1.0" encoding="utf-8"?>
 <ds:datastoreItem xmlns:ds="http://schemas.openxmlformats.org/officeDocument/2006/customXml" ds:itemID="{41832BC2-86C0-4FFA-B646-0BB56C68DAF6}">
   <ds:schemaRefs>
     <ds:schemaRef ds:uri="http://schemas.microsoft.com/office/2006/metadata/contentType"/>
@@ -12926,8 +12718,25 @@
 </ds:datastoreItem>
 </file>
 
+<file path=customXml/itemProps2.xml><?xml version="1.0" encoding="utf-8"?>
+<ds:datastoreItem xmlns:ds="http://schemas.openxmlformats.org/officeDocument/2006/customXml" ds:itemID="{B356A774-9EF9-4A32-8E3B-057CAF1C6A03}">
+  <ds:schemaRefs>
+    <ds:schemaRef ds:uri="http://schemas.microsoft.com/office/2006/metadata/properties"/>
+    <ds:schemaRef ds:uri="http://schemas.microsoft.com/office/infopath/2007/PartnerControls"/>
+  </ds:schemaRefs>
+</ds:datastoreItem>
+</file>
+
+<file path=customXml/itemProps3.xml><?xml version="1.0" encoding="utf-8"?>
+<ds:datastoreItem xmlns:ds="http://schemas.openxmlformats.org/officeDocument/2006/customXml" ds:itemID="{13A96A3F-E47E-4C7B-BE27-12985BA3C5C1}">
+  <ds:schemaRefs>
+    <ds:schemaRef ds:uri="http://schemas.microsoft.com/sharepoint/v3/contenttype/forms"/>
+  </ds:schemaRefs>
+</ds:datastoreItem>
+</file>
+
 <file path=customXml/itemProps4.xml><?xml version="1.0" encoding="utf-8"?>
-<ds:datastoreItem xmlns:ds="http://schemas.openxmlformats.org/officeDocument/2006/customXml" ds:itemID="{65493393-C998-4AD6-AB2B-3A35125E94D9}">
+<ds:datastoreItem xmlns:ds="http://schemas.openxmlformats.org/officeDocument/2006/customXml" ds:itemID="{04FC6D67-4D7E-4141-BAE6-6AC645976BA7}">
   <ds:schemaRefs>
     <ds:schemaRef ds:uri="http://schemas.openxmlformats.org/officeDocument/2006/bibliography"/>
   </ds:schemaRefs>

</xml_diff>